<commit_message>
fix(be): fix placeholders in decision templates
</commit_message>
<xml_diff>
--- a/document-merge-service/kt_bern/templatefiles/de-gesamtbauentscheid.docx
+++ b/document-merge-service/kt_bern/templatefiles/de-gesamtbauentscheid.docx
@@ -299,14 +299,14 @@
         <w:tblLook w:val="01e0" w:noHBand="0" w:noVBand="0" w:firstColumn="1" w:lastRow="1" w:lastColumn="1" w:firstRow="1"/>
       </w:tblPr>
       <w:tblGrid>
-        <w:gridCol w:w="2970"/>
-        <w:gridCol w:w="6351"/>
+        <w:gridCol w:w="2969"/>
+        <w:gridCol w:w="6352"/>
       </w:tblGrid>
       <w:tr>
         <w:trPr/>
         <w:tc>
           <w:tcPr>
-            <w:tcW w:w="2970" w:type="dxa"/>
+            <w:tcW w:w="2969" w:type="dxa"/>
             <w:tcBorders/>
             <w:shd w:fill="auto" w:val="clear"/>
           </w:tcPr>
@@ -325,7 +325,7 @@
         </w:tc>
         <w:tc>
           <w:tcPr>
-            <w:tcW w:w="6351" w:type="dxa"/>
+            <w:tcW w:w="6352" w:type="dxa"/>
             <w:tcBorders/>
             <w:shd w:fill="auto" w:val="clear"/>
           </w:tcPr>
@@ -347,7 +347,7 @@
         <w:trPr/>
         <w:tc>
           <w:tcPr>
-            <w:tcW w:w="2970" w:type="dxa"/>
+            <w:tcW w:w="2969" w:type="dxa"/>
             <w:tcBorders/>
             <w:shd w:fill="auto" w:val="clear"/>
           </w:tcPr>
@@ -366,7 +366,7 @@
         </w:tc>
         <w:tc>
           <w:tcPr>
-            <w:tcW w:w="6351" w:type="dxa"/>
+            <w:tcW w:w="6352" w:type="dxa"/>
             <w:tcBorders/>
             <w:shd w:fill="auto" w:val="clear"/>
           </w:tcPr>
@@ -388,7 +388,7 @@
         <w:trPr/>
         <w:tc>
           <w:tcPr>
-            <w:tcW w:w="2970" w:type="dxa"/>
+            <w:tcW w:w="2969" w:type="dxa"/>
             <w:tcBorders/>
             <w:shd w:fill="auto" w:val="clear"/>
           </w:tcPr>
@@ -407,7 +407,7 @@
         </w:tc>
         <w:tc>
           <w:tcPr>
-            <w:tcW w:w="6351" w:type="dxa"/>
+            <w:tcW w:w="6352" w:type="dxa"/>
             <w:tcBorders/>
             <w:shd w:fill="auto" w:val="clear"/>
           </w:tcPr>
@@ -431,7 +431,7 @@
         <w:trPr/>
         <w:tc>
           <w:tcPr>
-            <w:tcW w:w="2970" w:type="dxa"/>
+            <w:tcW w:w="2969" w:type="dxa"/>
             <w:tcBorders/>
             <w:shd w:fill="auto" w:val="clear"/>
           </w:tcPr>
@@ -450,7 +450,7 @@
         </w:tc>
         <w:tc>
           <w:tcPr>
-            <w:tcW w:w="6351" w:type="dxa"/>
+            <w:tcW w:w="6352" w:type="dxa"/>
             <w:tcBorders/>
             <w:shd w:fill="auto" w:val="clear"/>
           </w:tcPr>
@@ -474,7 +474,7 @@
         <w:trPr/>
         <w:tc>
           <w:tcPr>
-            <w:tcW w:w="2970" w:type="dxa"/>
+            <w:tcW w:w="2969" w:type="dxa"/>
             <w:tcBorders/>
             <w:shd w:fill="auto" w:val="clear"/>
           </w:tcPr>
@@ -493,7 +493,7 @@
         </w:tc>
         <w:tc>
           <w:tcPr>
-            <w:tcW w:w="6351" w:type="dxa"/>
+            <w:tcW w:w="6352" w:type="dxa"/>
             <w:tcBorders/>
             <w:shd w:fill="auto" w:val="clear"/>
           </w:tcPr>
@@ -517,7 +517,7 @@
         <w:trPr/>
         <w:tc>
           <w:tcPr>
-            <w:tcW w:w="2970" w:type="dxa"/>
+            <w:tcW w:w="2969" w:type="dxa"/>
             <w:tcBorders/>
             <w:shd w:fill="auto" w:val="clear"/>
           </w:tcPr>
@@ -536,7 +536,7 @@
         </w:tc>
         <w:tc>
           <w:tcPr>
-            <w:tcW w:w="6351" w:type="dxa"/>
+            <w:tcW w:w="6352" w:type="dxa"/>
             <w:tcBorders/>
             <w:shd w:fill="auto" w:val="clear"/>
           </w:tcPr>
@@ -560,7 +560,7 @@
         <w:trPr/>
         <w:tc>
           <w:tcPr>
-            <w:tcW w:w="2970" w:type="dxa"/>
+            <w:tcW w:w="2969" w:type="dxa"/>
             <w:tcBorders/>
             <w:shd w:fill="auto" w:val="clear"/>
           </w:tcPr>
@@ -579,7 +579,7 @@
         </w:tc>
         <w:tc>
           <w:tcPr>
-            <w:tcW w:w="6351" w:type="dxa"/>
+            <w:tcW w:w="6352" w:type="dxa"/>
             <w:tcBorders/>
             <w:shd w:fill="auto" w:val="clear"/>
           </w:tcPr>
@@ -603,7 +603,7 @@
         <w:trPr/>
         <w:tc>
           <w:tcPr>
-            <w:tcW w:w="2970" w:type="dxa"/>
+            <w:tcW w:w="2969" w:type="dxa"/>
             <w:tcBorders/>
             <w:shd w:fill="auto" w:val="clear"/>
           </w:tcPr>
@@ -622,7 +622,7 @@
         </w:tc>
         <w:tc>
           <w:tcPr>
-            <w:tcW w:w="6351" w:type="dxa"/>
+            <w:tcW w:w="6352" w:type="dxa"/>
             <w:tcBorders/>
             <w:shd w:fill="auto" w:val="clear"/>
           </w:tcPr>
@@ -644,7 +644,7 @@
         <w:trPr/>
         <w:tc>
           <w:tcPr>
-            <w:tcW w:w="2970" w:type="dxa"/>
+            <w:tcW w:w="2969" w:type="dxa"/>
             <w:tcBorders/>
             <w:shd w:fill="auto" w:val="clear"/>
           </w:tcPr>
@@ -663,7 +663,7 @@
         </w:tc>
         <w:tc>
           <w:tcPr>
-            <w:tcW w:w="6351" w:type="dxa"/>
+            <w:tcW w:w="6352" w:type="dxa"/>
             <w:tcBorders/>
             <w:shd w:fill="auto" w:val="clear"/>
           </w:tcPr>
@@ -685,7 +685,7 @@
         <w:trPr/>
         <w:tc>
           <w:tcPr>
-            <w:tcW w:w="2970" w:type="dxa"/>
+            <w:tcW w:w="2969" w:type="dxa"/>
             <w:tcBorders/>
             <w:shd w:fill="auto" w:val="clear"/>
           </w:tcPr>
@@ -704,7 +704,7 @@
         </w:tc>
         <w:tc>
           <w:tcPr>
-            <w:tcW w:w="6351" w:type="dxa"/>
+            <w:tcW w:w="6352" w:type="dxa"/>
             <w:tcBorders/>
             <w:shd w:fill="auto" w:val="clear"/>
           </w:tcPr>
@@ -732,7 +732,7 @@
         <w:trPr/>
         <w:tc>
           <w:tcPr>
-            <w:tcW w:w="2970" w:type="dxa"/>
+            <w:tcW w:w="2969" w:type="dxa"/>
             <w:tcBorders/>
             <w:shd w:fill="auto" w:val="clear"/>
           </w:tcPr>
@@ -751,7 +751,7 @@
         </w:tc>
         <w:tc>
           <w:tcPr>
-            <w:tcW w:w="6351" w:type="dxa"/>
+            <w:tcW w:w="6352" w:type="dxa"/>
             <w:tcBorders/>
             <w:shd w:fill="auto" w:val="clear"/>
           </w:tcPr>
@@ -773,7 +773,7 @@
         <w:trPr/>
         <w:tc>
           <w:tcPr>
-            <w:tcW w:w="2970" w:type="dxa"/>
+            <w:tcW w:w="2969" w:type="dxa"/>
             <w:tcBorders/>
             <w:shd w:fill="auto" w:val="clear"/>
           </w:tcPr>
@@ -792,7 +792,7 @@
         </w:tc>
         <w:tc>
           <w:tcPr>
-            <w:tcW w:w="6351" w:type="dxa"/>
+            <w:tcW w:w="6352" w:type="dxa"/>
             <w:tcBorders/>
             <w:shd w:fill="auto" w:val="clear"/>
           </w:tcPr>
@@ -813,7 +813,7 @@
         <w:trPr/>
         <w:tc>
           <w:tcPr>
-            <w:tcW w:w="2970" w:type="dxa"/>
+            <w:tcW w:w="2969" w:type="dxa"/>
             <w:tcBorders/>
             <w:shd w:fill="auto" w:val="clear"/>
           </w:tcPr>
@@ -832,7 +832,7 @@
         </w:tc>
         <w:tc>
           <w:tcPr>
-            <w:tcW w:w="6351" w:type="dxa"/>
+            <w:tcW w:w="6352" w:type="dxa"/>
             <w:tcBorders/>
             <w:shd w:fill="auto" w:val="clear"/>
           </w:tcPr>
@@ -853,7 +853,7 @@
         <w:trPr/>
         <w:tc>
           <w:tcPr>
-            <w:tcW w:w="2970" w:type="dxa"/>
+            <w:tcW w:w="2969" w:type="dxa"/>
             <w:tcBorders/>
             <w:shd w:fill="auto" w:val="clear"/>
           </w:tcPr>
@@ -872,7 +872,7 @@
         </w:tc>
         <w:tc>
           <w:tcPr>
-            <w:tcW w:w="6351" w:type="dxa"/>
+            <w:tcW w:w="6352" w:type="dxa"/>
             <w:tcBorders/>
             <w:shd w:fill="auto" w:val="clear"/>
           </w:tcPr>
@@ -918,20 +918,19 @@
         <w:rPr>
           <w:lang w:val="de-CH"/>
         </w:rPr>
-        <w:t xml:space="preserve">Das Baugesuch wurde am {{BAUEINGABE_DATUM}} eingereicht. Es wurde im Anzeiger vom {{PUBLIKATION_START}}  und </w:t>
-      </w:r>
-      <w:r>
-        <w:rPr>
-          <w:highlight w:val="green"/>
+        <w:t>Das Baugesuch wurde am {{BAUEINGABE_DATUM}} eingereicht. Es wurde im Anzeiger vom {{PUBLIKATION_1_ANZEIGER}} und {{PUBLIKATION_</w:t>
+      </w:r>
+      <w:r>
+        <w:rPr>
           <w:lang w:val="de-CH"/>
         </w:rPr>
-        <w:t>{zweites Publikationsdatum}</w:t>
+        <w:t>2</w:t>
       </w:r>
       <w:r>
         <w:rPr>
           <w:lang w:val="de-CH"/>
         </w:rPr>
-        <w:t xml:space="preserve"> publiziert.</w:t>
+        <w:t>_ANZEIGER}} publiziert.</w:t>
       </w:r>
     </w:p>
     <w:p>
@@ -1011,14 +1010,26 @@
         <w:rPr>
           <w:lang w:val="de-CH"/>
         </w:rPr>
-        <w:t xml:space="preserve"> ein nachträgliches Baugesuch eingereicht. Es wurde im Anzeiger vom {{PUBLIKATION_START}} und </w:t>
-      </w:r>
-      <w:r>
-        <w:rPr>
-          <w:highlight w:val="green"/>
+        <w:t xml:space="preserve"> ein nachträgliches Baugesuch eingereicht. Es wurde im Anzeiger vom {{PUBLIKATION_1_ANZEIGER}} und {{PUBLIKATION_</w:t>
+      </w:r>
+      <w:r>
+        <w:rPr>
           <w:lang w:val="de-CH"/>
         </w:rPr>
-        <w:t xml:space="preserve">{zweites Publikationsdatum} </w:t>
+        <w:t>2</w:t>
+      </w:r>
+      <w:r>
+        <w:rPr>
+          <w:lang w:val="de-CH"/>
+        </w:rPr>
+        <w:t>_ANZEIGER}}</w:t>
+      </w:r>
+      <w:r>
+        <w:rPr>
+          <w:shd w:fill="auto" w:val="clear"/>
+          <w:lang w:val="de-CH"/>
+        </w:rPr>
+        <w:t xml:space="preserve"> </w:t>
       </w:r>
       <w:r>
         <w:rPr>
@@ -6545,6 +6556,7 @@
     <w:rsid w:val="008a6681"/>
     <w:pPr>
       <w:widowControl/>
+      <w:suppressAutoHyphens w:val="true"/>
       <w:bidi w:val="0"/>
       <w:spacing w:before="0" w:after="0"/>
       <w:jc w:val="left"/>

</xml_diff>